<commit_message>
data for line chart init
</commit_message>
<xml_diff>
--- a/project plan.docx
+++ b/project plan.docx
@@ -6,9 +6,6 @@
       <w:pPr>
         <w:pStyle w:val="2"/>
         <w:jc w:val="center"/>
-        <w:rPr>
-          <w:rFonts w:hint="eastAsia"/>
-        </w:rPr>
       </w:pPr>
       <w:r>
         <w:rPr>
@@ -200,13 +197,11 @@
         <w:t>"https://raw.githubusercontent.com/skywalkershen/twitter-data/master/TeslaModel3.csv"</w:t>
       </w:r>
     </w:p>
+    <w:p/>
     <w:p>
       <w:pPr>
         <w:pStyle w:val="2"/>
         <w:jc w:val="center"/>
-        <w:rPr>
-          <w:rFonts w:hint="eastAsia"/>
-        </w:rPr>
       </w:pPr>
       <w:r>
         <w:rPr>
@@ -238,9 +233,6 @@
           <w:numId w:val="4"/>
         </w:numPr>
         <w:ind w:firstLineChars="0"/>
-        <w:rPr>
-          <w:rFonts w:hint="eastAsia"/>
-        </w:rPr>
       </w:pPr>
       <w:r>
         <w:rPr>
@@ -619,9 +611,6 @@
           <w:numId w:val="5"/>
         </w:numPr>
         <w:ind w:firstLineChars="0"/>
-        <w:rPr>
-          <w:rFonts w:hint="eastAsia"/>
-        </w:rPr>
       </w:pPr>
       <w:r>
         <w:t xml:space="preserve">Title: </w:t>
@@ -667,13 +656,7 @@
         <w:t>ype:</w:t>
       </w:r>
       <w:r>
-        <w:t xml:space="preserve"> </w:t>
-      </w:r>
-      <w:r>
-        <w:t xml:space="preserve">3 sub graph, </w:t>
-      </w:r>
-      <w:r>
-        <w:t xml:space="preserve">line with </w:t>
+        <w:t xml:space="preserve"> 3 sub graph, line with </w:t>
       </w:r>
       <w:r>
         <w:rPr>
@@ -1080,14 +1063,12 @@
     </w:p>
     <w:p>
       <w:r>
+        <w:lastRenderedPageBreak/>
         <w:tab/>
       </w:r>
       <w:r>
         <w:tab/>
-        <w:t xml:space="preserve">   Y: </w:t>
-      </w:r>
-      <w:r>
-        <w:t xml:space="preserve">sum of </w:t>
+        <w:t xml:space="preserve">   Y: sum of </w:t>
       </w:r>
       <w:r>
         <w:t>activity</w:t>
@@ -1103,7 +1084,6 @@
         <w:ind w:firstLineChars="0"/>
       </w:pPr>
       <w:r>
-        <w:lastRenderedPageBreak/>
         <w:t xml:space="preserve">Tooltip: </w:t>
       </w:r>
       <w:r>
@@ -1285,13 +1265,7 @@
         <w:rPr>
           <w:rFonts w:hint="eastAsia"/>
         </w:rPr>
-        <w:t>“升序排列”，“降序排列”，</w:t>
-      </w:r>
-      <w:r>
-        <w:rPr>
-          <w:rFonts w:hint="eastAsia"/>
-        </w:rPr>
-        <w:t>“查看数据”</w:t>
+        <w:t>“升序排列”，“降序排列”，“查看数据”</w:t>
       </w:r>
       <w:r>
         <w:rPr>
@@ -1310,7 +1284,6 @@
       <w:pPr>
         <w:ind w:left="1260" w:firstLineChars="650" w:firstLine="1365"/>
         <w:rPr>
-          <w:rFonts w:hint="eastAsia"/>
           <w:strike/>
         </w:rPr>
       </w:pPr>
@@ -1353,9 +1326,6 @@
     <w:p>
       <w:pPr>
         <w:ind w:left="420"/>
-        <w:rPr>
-          <w:rFonts w:hint="eastAsia"/>
-        </w:rPr>
       </w:pPr>
       <w:r>
         <w:t>5.4</w:t>
@@ -1401,13 +1371,7 @@
         <w:rPr>
           <w:b w:val="0"/>
         </w:rPr>
-        <w:t>4</w:t>
-      </w:r>
-      <w:r>
-        <w:rPr>
-          <w:b w:val="0"/>
-        </w:rPr>
-        <w:t xml:space="preserve"> features:</w:t>
+        <w:t>4 features:</w:t>
       </w:r>
     </w:p>
     <w:p>
@@ -1418,9 +1382,6 @@
           <w:numId w:val="6"/>
         </w:numPr>
         <w:ind w:firstLineChars="0"/>
-        <w:rPr>
-          <w:rFonts w:hint="eastAsia"/>
-        </w:rPr>
       </w:pPr>
       <w:r>
         <w:t>T</w:t>
@@ -1681,7 +1642,6 @@
       <w:pPr>
         <w:ind w:left="1260" w:firstLineChars="300" w:firstLine="630"/>
         <w:rPr>
-          <w:rFonts w:hint="eastAsia"/>
           <w:strike/>
         </w:rPr>
       </w:pPr>
@@ -1724,9 +1684,6 @@
     <w:p>
       <w:pPr>
         <w:ind w:firstLine="420"/>
-        <w:rPr>
-          <w:rFonts w:hint="eastAsia"/>
-        </w:rPr>
       </w:pPr>
       <w:r>
         <w:t>5.4</w:t>
@@ -1776,7 +1733,6 @@
       </w:r>
       <w:r>
         <w:rPr>
-          <w:rStyle w:val="a"/>
           <w:rFonts w:ascii="Times New Roman" w:eastAsia="Times New Roman" w:hAnsi="Times New Roman" w:cs="Times New Roman"/>
           <w:snapToGrid w:val="0"/>
           <w:color w:val="000000"/>
@@ -1950,7 +1906,6 @@
       <w:pPr>
         <w:pStyle w:val="3"/>
         <w:rPr>
-          <w:rFonts w:hint="eastAsia"/>
           <w:b w:val="0"/>
         </w:rPr>
       </w:pPr>
@@ -2097,28 +2052,16 @@
           <w:numId w:val="2"/>
         </w:numPr>
         <w:ind w:firstLineChars="0"/>
-        <w:rPr>
-          <w:rFonts w:hint="eastAsia"/>
-        </w:rPr>
       </w:pPr>
       <w:r>
         <w:t>Include exclude button</w:t>
       </w:r>
     </w:p>
-    <w:p>
-      <w:pPr>
-        <w:rPr>
-          <w:rFonts w:hint="eastAsia"/>
-        </w:rPr>
-      </w:pPr>
-    </w:p>
+    <w:p/>
     <w:p>
       <w:pPr>
         <w:pStyle w:val="2"/>
         <w:jc w:val="center"/>
-        <w:rPr>
-          <w:rFonts w:hint="eastAsia"/>
-        </w:rPr>
       </w:pPr>
       <w:r>
         <w:t>Problems</w:t>
@@ -2203,11 +2146,6 @@
       </w:r>
     </w:p>
     <w:p>
-      <w:pPr>
-        <w:rPr>
-          <w:rFonts w:hint="eastAsia"/>
-        </w:rPr>
-      </w:pPr>
       <w:r>
         <w:t>D3: build</w:t>
       </w:r>
@@ -2394,13 +2332,7 @@
         <w:t xml:space="preserve"> of activities}</w:t>
       </w:r>
     </w:p>
-    <w:p>
-      <w:pPr>
-        <w:rPr>
-          <w:rFonts w:hint="eastAsia"/>
-        </w:rPr>
-      </w:pPr>
-    </w:p>
+    <w:p/>
     <w:p>
       <w:r>
         <w:t>For graph2:</w:t>
@@ -2686,19 +2618,181 @@
         <w:t>"</w:t>
       </w:r>
       <w:r>
-        <w:t xml:space="preserve"> respectively</w:t>
-      </w:r>
-      <w:r>
+        <w:t xml:space="preserve"> respectively </w:t>
+      </w:r>
+      <w:r>
+        <w:t xml:space="preserve">for each </w:t>
+      </w:r>
+      <w:r>
+        <w:rPr>
+          <w:rFonts w:hint="eastAsia"/>
+        </w:rPr>
+        <w:t>“用户名”</w:t>
+      </w:r>
+      <w:r>
+        <w:rPr>
+          <w:rFonts w:hint="eastAsia"/>
+        </w:rPr>
+        <w:t>, sort the data according to the sum of activity</w:t>
+      </w:r>
+    </w:p>
+    <w:p>
+      <w:r>
+        <w:t>Turn {</w:t>
+      </w:r>
+      <w:r>
+        <w:rPr>
+          <w:rFonts w:hint="eastAsia"/>
+        </w:rPr>
+        <w:t>时间</w:t>
+      </w:r>
+      <w:r>
+        <w:rPr>
+          <w:rFonts w:hint="eastAsia"/>
+        </w:rPr>
+        <w:t>,Twitter ID,</w:t>
+      </w:r>
+      <w:r>
+        <w:rPr>
+          <w:rFonts w:hint="eastAsia"/>
+        </w:rPr>
+        <w:t>用户名</w:t>
+      </w:r>
+      <w:r>
+        <w:rPr>
+          <w:rFonts w:hint="eastAsia"/>
+        </w:rPr>
+        <w:t>,</w:t>
+      </w:r>
+      <w:r>
+        <w:rPr>
+          <w:rFonts w:hint="eastAsia"/>
+        </w:rPr>
+        <w:t>正文</w:t>
+      </w:r>
+      <w:r>
+        <w:rPr>
+          <w:rFonts w:hint="eastAsia"/>
+        </w:rPr>
+        <w:t>,</w:t>
+      </w:r>
+      <w:r>
+        <w:rPr>
+          <w:rFonts w:hint="eastAsia"/>
+        </w:rPr>
+        <w:t>回复</w:t>
+      </w:r>
+      <w:r>
+        <w:rPr>
+          <w:rFonts w:hint="eastAsia"/>
+        </w:rPr>
+        <w:t>,</w:t>
+      </w:r>
+      <w:r>
+        <w:rPr>
+          <w:rFonts w:hint="eastAsia"/>
+        </w:rPr>
+        <w:t>转发</w:t>
+      </w:r>
+      <w:r>
+        <w:rPr>
+          <w:rFonts w:hint="eastAsia"/>
+        </w:rPr>
+        <w:t>,</w:t>
+      </w:r>
+      <w:proofErr w:type="gramStart"/>
+      <w:r>
+        <w:rPr>
+          <w:rFonts w:hint="eastAsia"/>
+        </w:rPr>
+        <w:t>点赞</w:t>
+      </w:r>
+      <w:proofErr w:type="gramEnd"/>
+      <w:r>
+        <w:t xml:space="preserve">} </w:t>
+      </w:r>
+    </w:p>
+    <w:p>
+      <w:r>
+        <w:t xml:space="preserve">into {Twitter ID, </w:t>
+      </w:r>
+      <w:r>
+        <w:t>用户名</w:t>
+      </w:r>
+      <w:r>
+        <w:rPr>
+          <w:rFonts w:hint="eastAsia"/>
+        </w:rPr>
+        <w:t>(</w:t>
+      </w:r>
+      <w:r>
+        <w:t>merged</w:t>
+      </w:r>
+      <w:r>
+        <w:rPr>
+          <w:rFonts w:hint="eastAsia"/>
+        </w:rPr>
+        <w:t>)</w:t>
+      </w:r>
+      <w:r>
+        <w:rPr>
+          <w:rFonts w:hint="eastAsia"/>
+        </w:rPr>
+        <w:t>，</w:t>
+      </w:r>
+      <w:r>
+        <w:rPr>
+          <w:rFonts w:hint="eastAsia"/>
+        </w:rPr>
         <w:t xml:space="preserve"> </w:t>
       </w:r>
       <w:r>
-        <w:t xml:space="preserve">for each </w:t>
-      </w:r>
-      <w:r>
-        <w:rPr>
-          <w:rFonts w:hint="eastAsia"/>
-        </w:rPr>
-        <w:t>“用户名”</w:t>
+        <w:rPr>
+          <w:rFonts w:hint="eastAsia"/>
+        </w:rPr>
+        <w:t>回复，转发，</w:t>
+      </w:r>
+      <w:proofErr w:type="gramStart"/>
+      <w:r>
+        <w:rPr>
+          <w:rFonts w:hint="eastAsia"/>
+        </w:rPr>
+        <w:t>点赞</w:t>
+      </w:r>
+      <w:proofErr w:type="gramEnd"/>
+      <w:r>
+        <w:t>}</w:t>
+      </w:r>
+    </w:p>
+    <w:p>
+      <w:proofErr w:type="gramStart"/>
+      <w:r>
+        <w:t>ascending</w:t>
+      </w:r>
+      <w:proofErr w:type="gramEnd"/>
+      <w:r>
+        <w:t xml:space="preserve"> and descending order</w:t>
+      </w:r>
+    </w:p>
+    <w:p/>
+    <w:p>
+      <w:r>
+        <w:t xml:space="preserve">For graph4: </w:t>
+      </w:r>
+      <w:r>
+        <w:t>get sum of activities</w:t>
+      </w:r>
+      <w:r>
+        <w:t xml:space="preserve"> for each </w:t>
+      </w:r>
+      <w:r>
+        <w:rPr>
+          <w:rFonts w:hint="eastAsia"/>
+        </w:rPr>
+        <w:t>i</w:t>
+      </w:r>
+      <w:r>
+        <w:t>tem</w:t>
       </w:r>
       <w:r>
         <w:rPr>
@@ -2709,7 +2803,7 @@
     </w:p>
     <w:p>
       <w:r>
-        <w:t>Turn {</w:t>
+        <w:t>Turn{</w:t>
       </w:r>
       <w:r>
         <w:rPr>
@@ -2778,140 +2872,37 @@
         </w:rPr>
         <w:t>点赞</w:t>
       </w:r>
-      <w:bookmarkStart w:id="0" w:name="_GoBack"/>
-      <w:bookmarkEnd w:id="0"/>
       <w:proofErr w:type="gramEnd"/>
       <w:r>
-        <w:t xml:space="preserve">} </w:t>
-      </w:r>
-    </w:p>
-    <w:p>
-      <w:r>
-        <w:t xml:space="preserve">into {Twitter ID, </w:t>
-      </w:r>
-      <w:r>
+        <w:t>}</w:t>
+      </w:r>
+    </w:p>
+    <w:p>
+      <w:r>
+        <w:t>Into {</w:t>
+      </w:r>
+      <w:r>
+        <w:rPr>
+          <w:rFonts w:hint="eastAsia"/>
+        </w:rPr>
+        <w:t>时间</w:t>
+      </w:r>
+      <w:r>
+        <w:rPr>
+          <w:rFonts w:hint="eastAsia"/>
+        </w:rPr>
+        <w:t>,Twitter ID,</w:t>
+      </w:r>
+      <w:r>
+        <w:rPr>
+          <w:rFonts w:hint="eastAsia"/>
+        </w:rPr>
         <w:t>用户名</w:t>
       </w:r>
       <w:r>
         <w:rPr>
           <w:rFonts w:hint="eastAsia"/>
         </w:rPr>
-        <w:t>(</w:t>
-      </w:r>
-      <w:r>
-        <w:t>merged</w:t>
-      </w:r>
-      <w:r>
-        <w:rPr>
-          <w:rFonts w:hint="eastAsia"/>
-        </w:rPr>
-        <w:t>)</w:t>
-      </w:r>
-      <w:r>
-        <w:rPr>
-          <w:rFonts w:hint="eastAsia"/>
-        </w:rPr>
-        <w:t>，</w:t>
-      </w:r>
-      <w:r>
-        <w:rPr>
-          <w:rFonts w:hint="eastAsia"/>
-        </w:rPr>
-        <w:t>sum of activities</w:t>
-      </w:r>
-      <w:r>
-        <w:rPr>
-          <w:rFonts w:hint="eastAsia"/>
-        </w:rPr>
-        <w:t>，</w:t>
-      </w:r>
-      <w:r>
-        <w:rPr>
-          <w:rFonts w:hint="eastAsia"/>
-        </w:rPr>
-        <w:t xml:space="preserve"> </w:t>
-      </w:r>
-      <w:r>
-        <w:rPr>
-          <w:rFonts w:hint="eastAsia"/>
-        </w:rPr>
-        <w:t>回复，转发，</w:t>
-      </w:r>
-      <w:proofErr w:type="gramStart"/>
-      <w:r>
-        <w:rPr>
-          <w:rFonts w:hint="eastAsia"/>
-        </w:rPr>
-        <w:t>点赞</w:t>
-      </w:r>
-      <w:proofErr w:type="gramEnd"/>
-      <w:r>
-        <w:t>}</w:t>
-      </w:r>
-    </w:p>
-    <w:p>
-      <w:proofErr w:type="gramStart"/>
-      <w:r>
-        <w:t>ascending</w:t>
-      </w:r>
-      <w:proofErr w:type="gramEnd"/>
-      <w:r>
-        <w:t xml:space="preserve"> and descending order</w:t>
-      </w:r>
-    </w:p>
-    <w:p/>
-    <w:p>
-      <w:r>
-        <w:t xml:space="preserve">For graph4: </w:t>
-      </w:r>
-      <w:r>
-        <w:t>get sum of activities</w:t>
-      </w:r>
-      <w:r>
-        <w:t xml:space="preserve"> for each </w:t>
-      </w:r>
-      <w:r>
-        <w:rPr>
-          <w:rFonts w:hint="eastAsia"/>
-        </w:rPr>
-        <w:t>i</w:t>
-      </w:r>
-      <w:r>
-        <w:t>tem</w:t>
-      </w:r>
-      <w:r>
-        <w:rPr>
-          <w:rFonts w:hint="eastAsia"/>
-        </w:rPr>
-        <w:t>, sort the data according to the sum of activity</w:t>
-      </w:r>
-    </w:p>
-    <w:p>
-      <w:r>
-        <w:t>Turn{</w:t>
-      </w:r>
-      <w:r>
-        <w:rPr>
-          <w:rFonts w:hint="eastAsia"/>
-        </w:rPr>
-        <w:t>时间</w:t>
-      </w:r>
-      <w:r>
-        <w:rPr>
-          <w:rFonts w:hint="eastAsia"/>
-        </w:rPr>
-        <w:t>,Twitter ID,</w:t>
-      </w:r>
-      <w:r>
-        <w:rPr>
-          <w:rFonts w:hint="eastAsia"/>
-        </w:rPr>
-        <w:t>用户名</w:t>
-      </w:r>
-      <w:r>
-        <w:rPr>
-          <w:rFonts w:hint="eastAsia"/>
-        </w:rPr>
         <w:t>,</w:t>
       </w:r>
       <w:r>
@@ -2919,106 +2910,6 @@
           <w:rFonts w:hint="eastAsia"/>
         </w:rPr>
         <w:t>正文</w:t>
-      </w:r>
-      <w:r>
-        <w:rPr>
-          <w:rFonts w:hint="eastAsia"/>
-        </w:rPr>
-        <w:t>,</w:t>
-      </w:r>
-      <w:r>
-        <w:rPr>
-          <w:rFonts w:hint="eastAsia"/>
-        </w:rPr>
-        <w:t>回复</w:t>
-      </w:r>
-      <w:r>
-        <w:rPr>
-          <w:rFonts w:hint="eastAsia"/>
-        </w:rPr>
-        <w:t>,</w:t>
-      </w:r>
-      <w:r>
-        <w:rPr>
-          <w:rFonts w:hint="eastAsia"/>
-        </w:rPr>
-        <w:t>转发</w:t>
-      </w:r>
-      <w:r>
-        <w:rPr>
-          <w:rFonts w:hint="eastAsia"/>
-        </w:rPr>
-        <w:t>,</w:t>
-      </w:r>
-      <w:proofErr w:type="gramStart"/>
-      <w:r>
-        <w:rPr>
-          <w:rFonts w:hint="eastAsia"/>
-        </w:rPr>
-        <w:t>点赞</w:t>
-      </w:r>
-      <w:proofErr w:type="gramEnd"/>
-      <w:r>
-        <w:t>}</w:t>
-      </w:r>
-    </w:p>
-    <w:p>
-      <w:r>
-        <w:t>Into {</w:t>
-      </w:r>
-      <w:r>
-        <w:rPr>
-          <w:rFonts w:hint="eastAsia"/>
-        </w:rPr>
-        <w:t>时间</w:t>
-      </w:r>
-      <w:r>
-        <w:rPr>
-          <w:rFonts w:hint="eastAsia"/>
-        </w:rPr>
-        <w:t>,Twitter ID,</w:t>
-      </w:r>
-      <w:r>
-        <w:rPr>
-          <w:rFonts w:hint="eastAsia"/>
-        </w:rPr>
-        <w:t>用户名</w:t>
-      </w:r>
-      <w:r>
-        <w:rPr>
-          <w:rFonts w:hint="eastAsia"/>
-        </w:rPr>
-        <w:t>,</w:t>
-      </w:r>
-      <w:r>
-        <w:t xml:space="preserve"> sum of activities</w:t>
-      </w:r>
-      <w:r>
-        <w:rPr>
-          <w:rFonts w:hint="eastAsia"/>
-        </w:rPr>
-        <w:t>,</w:t>
-      </w:r>
-      <w:r>
-        <w:rPr>
-          <w:rFonts w:hint="eastAsia"/>
-        </w:rPr>
-        <w:t>正文</w:t>
-      </w:r>
-      <w:r>
-        <w:rPr>
-          <w:rFonts w:hint="eastAsia"/>
-        </w:rPr>
-        <w:t>(</w:t>
-      </w:r>
-      <w:r>
-        <w:t>merged</w:t>
-      </w:r>
-      <w:r>
-        <w:rPr>
-          <w:rFonts w:hint="eastAsia"/>
-        </w:rPr>
-        <w:t>)</w:t>
       </w:r>
       <w:r>
         <w:rPr>
@@ -3086,8 +2977,15 @@
         </w:rPr>
         <w:t>Events for interactive features</w:t>
       </w:r>
-    </w:p>
-    <w:p>
+      <w:bookmarkStart w:id="0" w:name="_GoBack"/>
+      <w:bookmarkEnd w:id="0"/>
+    </w:p>
+    <w:p>
+      <w:pPr>
+        <w:rPr>
+          <w:rFonts w:hint="eastAsia"/>
+        </w:rPr>
+      </w:pPr>
       <w:proofErr w:type="gramStart"/>
       <w:r>
         <w:rPr>
@@ -3103,6 +3001,33 @@
           <w:rFonts w:hint="eastAsia"/>
         </w:rPr>
       </w:pPr>
+      <w:r>
+        <w:object w:dxaOrig="15276" w:dyaOrig="9960">
+          <v:shapetype id="_x0000_t75" coordsize="21600,21600" o:spt="75" o:preferrelative="t" path="m@4@5l@4@11@9@11@9@5xe" filled="f" stroked="f">
+            <v:stroke joinstyle="miter"/>
+            <v:formulas>
+              <v:f eqn="if lineDrawn pixelLineWidth 0"/>
+              <v:f eqn="sum @0 1 0"/>
+              <v:f eqn="sum 0 0 @1"/>
+              <v:f eqn="prod @2 1 2"/>
+              <v:f eqn="prod @3 21600 pixelWidth"/>
+              <v:f eqn="prod @3 21600 pixelHeight"/>
+              <v:f eqn="sum @0 0 1"/>
+              <v:f eqn="prod @6 1 2"/>
+              <v:f eqn="prod @7 21600 pixelWidth"/>
+              <v:f eqn="sum @8 21600 0"/>
+              <v:f eqn="prod @7 21600 pixelHeight"/>
+              <v:f eqn="sum @10 21600 0"/>
+            </v:formulas>
+            <v:path o:extrusionok="f" gradientshapeok="t" o:connecttype="rect"/>
+            <o:lock v:ext="edit" aspectratio="t"/>
+          </v:shapetype>
+          <v:shape id="_x0000_i1025" type="#_x0000_t75" style="width:414.6pt;height:270.6pt" o:ole="">
+            <v:imagedata r:id="rId6" o:title=""/>
+          </v:shape>
+          <o:OLEObject Type="Embed" ProgID="Visio.Drawing.15" ShapeID="_x0000_i1025" DrawAspect="Content" ObjectID="_1578218898" r:id="rId7"/>
+        </w:object>
+      </w:r>
     </w:p>
     <w:sectPr>
       <w:pgSz w:w="11906" w:h="16838"/>
@@ -4267,6 +4192,17 @@
       <w:ind w:firstLineChars="200" w:firstLine="420"/>
     </w:pPr>
   </w:style>
+  <w:style w:type="character" w:styleId="a4">
+    <w:name w:val="Hyperlink"/>
+    <w:basedOn w:val="a0"/>
+    <w:uiPriority w:val="99"/>
+    <w:unhideWhenUsed/>
+    <w:rsid w:val="00150E68"/>
+    <w:rPr>
+      <w:color w:val="0563C1" w:themeColor="hyperlink"/>
+      <w:u w:val="single"/>
+    </w:rPr>
+  </w:style>
 </w:styles>
 </file>
 

</xml_diff>

<commit_message>
index for feeding data
</commit_message>
<xml_diff>
--- a/project plan.docx
+++ b/project plan.docx
@@ -197,7 +197,37 @@
         <w:t>"https://raw.githubusercontent.com/skywalkershen/twitter-data/master/TeslaModel3.csv"</w:t>
       </w:r>
     </w:p>
-    <w:p/>
+    <w:bookmarkStart w:id="0" w:name="_GoBack"/>
+    <w:bookmarkEnd w:id="0"/>
+    <w:p>
+      <w:r>
+        <w:object w:dxaOrig="15276" w:dyaOrig="9960">
+          <v:shapetype id="_x0000_t75" coordsize="21600,21600" o:spt="75" o:preferrelative="t" path="m@4@5l@4@11@9@11@9@5xe" filled="f" stroked="f">
+            <v:stroke joinstyle="miter"/>
+            <v:formulas>
+              <v:f eqn="if lineDrawn pixelLineWidth 0"/>
+              <v:f eqn="sum @0 1 0"/>
+              <v:f eqn="sum 0 0 @1"/>
+              <v:f eqn="prod @2 1 2"/>
+              <v:f eqn="prod @3 21600 pixelWidth"/>
+              <v:f eqn="prod @3 21600 pixelHeight"/>
+              <v:f eqn="sum @0 0 1"/>
+              <v:f eqn="prod @6 1 2"/>
+              <v:f eqn="prod @7 21600 pixelWidth"/>
+              <v:f eqn="sum @8 21600 0"/>
+              <v:f eqn="prod @7 21600 pixelHeight"/>
+              <v:f eqn="sum @10 21600 0"/>
+            </v:formulas>
+            <v:path o:extrusionok="f" gradientshapeok="t" o:connecttype="rect"/>
+            <o:lock v:ext="edit" aspectratio="t"/>
+          </v:shapetype>
+          <v:shape id="_x0000_i1025" type="#_x0000_t75" style="width:414.6pt;height:270.6pt" o:ole="">
+            <v:imagedata r:id="rId5" o:title=""/>
+          </v:shape>
+          <o:OLEObject Type="Embed" ProgID="Visio.Drawing.15" ShapeID="_x0000_i1025" DrawAspect="Content" ObjectID="_1578383509" r:id="rId6"/>
+        </w:object>
+      </w:r>
+    </w:p>
     <w:p>
       <w:pPr>
         <w:pStyle w:val="2"/>
@@ -581,6 +611,7 @@
           <w:rFonts w:hint="eastAsia"/>
           <w:b w:val="0"/>
         </w:rPr>
+        <w:lastRenderedPageBreak/>
         <w:t>Graph</w:t>
       </w:r>
       <w:r>
@@ -1063,7 +1094,6 @@
     </w:p>
     <w:p>
       <w:r>
-        <w:lastRenderedPageBreak/>
         <w:tab/>
       </w:r>
       <w:r>
@@ -1548,6 +1578,7 @@
         <w:ind w:firstLine="420"/>
       </w:pPr>
       <w:r>
+        <w:lastRenderedPageBreak/>
         <w:t xml:space="preserve">5.3. </w:t>
       </w:r>
       <w:r>
@@ -1770,7 +1801,7 @@
                     </pic:cNvPicPr>
                   </pic:nvPicPr>
                   <pic:blipFill>
-                    <a:blip r:embed="rId5">
+                    <a:blip r:embed="rId7">
                       <a:extLst>
                         <a:ext uri="{28A0092B-C50C-407E-A947-70E740481C1C}">
                           <a14:useLocalDpi xmlns:a14="http://schemas.microsoft.com/office/drawing/2010/main" val="0"/>
@@ -1914,7 +1945,6 @@
           <w:rFonts w:hint="eastAsia"/>
           <w:b w:val="0"/>
         </w:rPr>
-        <w:lastRenderedPageBreak/>
         <w:t>Priority</w:t>
       </w:r>
     </w:p>
@@ -2206,6 +2236,178 @@
         <w:rPr>
           <w:rFonts w:hint="eastAsia"/>
         </w:rPr>
+        <w:t>“年”“季”“月”“周”“日”</w:t>
+      </w:r>
+      <w:r>
+        <w:rPr>
+          <w:rFonts w:hint="eastAsia"/>
+        </w:rPr>
+        <w:lastRenderedPageBreak/>
+        <w:t>“时”“分”</w:t>
+      </w:r>
+      <w:r>
+        <w:rPr>
+          <w:rFonts w:hint="eastAsia"/>
+        </w:rPr>
+        <w:t xml:space="preserve"> </w:t>
+      </w:r>
+    </w:p>
+    <w:p>
+      <w:r>
+        <w:t>T</w:t>
+      </w:r>
+      <w:r>
+        <w:rPr>
+          <w:rFonts w:hint="eastAsia"/>
+        </w:rPr>
+        <w:t>urn{</w:t>
+      </w:r>
+      <w:r>
+        <w:rPr>
+          <w:rFonts w:hint="eastAsia"/>
+        </w:rPr>
+        <w:t>时间</w:t>
+      </w:r>
+      <w:r>
+        <w:rPr>
+          <w:rFonts w:hint="eastAsia"/>
+        </w:rPr>
+        <w:t>,Twitter ID,</w:t>
+      </w:r>
+      <w:r>
+        <w:rPr>
+          <w:rFonts w:hint="eastAsia"/>
+        </w:rPr>
+        <w:t>用户名</w:t>
+      </w:r>
+      <w:r>
+        <w:rPr>
+          <w:rFonts w:hint="eastAsia"/>
+        </w:rPr>
+        <w:t>,</w:t>
+      </w:r>
+      <w:r>
+        <w:rPr>
+          <w:rFonts w:hint="eastAsia"/>
+        </w:rPr>
+        <w:t>正文</w:t>
+      </w:r>
+      <w:r>
+        <w:rPr>
+          <w:rFonts w:hint="eastAsia"/>
+        </w:rPr>
+        <w:t>,</w:t>
+      </w:r>
+      <w:r>
+        <w:rPr>
+          <w:rFonts w:hint="eastAsia"/>
+        </w:rPr>
+        <w:t>回复</w:t>
+      </w:r>
+      <w:r>
+        <w:rPr>
+          <w:rFonts w:hint="eastAsia"/>
+        </w:rPr>
+        <w:t>,</w:t>
+      </w:r>
+      <w:r>
+        <w:rPr>
+          <w:rFonts w:hint="eastAsia"/>
+        </w:rPr>
+        <w:t>转发</w:t>
+      </w:r>
+      <w:r>
+        <w:rPr>
+          <w:rFonts w:hint="eastAsia"/>
+        </w:rPr>
+        <w:t>,</w:t>
+      </w:r>
+      <w:proofErr w:type="gramStart"/>
+      <w:r>
+        <w:rPr>
+          <w:rFonts w:hint="eastAsia"/>
+        </w:rPr>
+        <w:t>点赞</w:t>
+      </w:r>
+      <w:proofErr w:type="gramEnd"/>
+      <w:r>
+        <w:t xml:space="preserve">} </w:t>
+      </w:r>
+    </w:p>
+    <w:p>
+      <w:r>
+        <w:t>into {</w:t>
+      </w:r>
+      <w:r>
+        <w:t>时间</w:t>
+      </w:r>
+      <w:r>
+        <w:rPr>
+          <w:rFonts w:hint="eastAsia"/>
+        </w:rPr>
+        <w:t>（</w:t>
+      </w:r>
+      <w:r>
+        <w:rPr>
+          <w:rFonts w:hint="eastAsia"/>
+        </w:rPr>
+        <w:t>duration</w:t>
+      </w:r>
+      <w:r>
+        <w:rPr>
+          <w:rFonts w:hint="eastAsia"/>
+        </w:rPr>
+        <w:t>），</w:t>
+      </w:r>
+      <w:r>
+        <w:rPr>
+          <w:rFonts w:hint="eastAsia"/>
+        </w:rPr>
+        <w:t>sum</w:t>
+      </w:r>
+      <w:r>
+        <w:t xml:space="preserve"> of activities}</w:t>
+      </w:r>
+    </w:p>
+    <w:p/>
+    <w:p>
+      <w:r>
+        <w:t>For graph2:</w:t>
+      </w:r>
+      <w:r>
+        <w:t xml:space="preserve"> </w:t>
+      </w:r>
+      <w:r>
+        <w:t>get sum of activities</w:t>
+      </w:r>
+      <w:r>
+        <w:t xml:space="preserve"> </w:t>
+      </w:r>
+      <w:r>
+        <w:t xml:space="preserve">for </w:t>
+      </w:r>
+      <w:r>
+        <w:rPr>
+          <w:rFonts w:hint="eastAsia"/>
+        </w:rPr>
+        <w:t>“时间”</w:t>
+      </w:r>
+      <w:r>
+        <w:rPr>
+          <w:rFonts w:hint="eastAsia"/>
+        </w:rPr>
+        <w:t xml:space="preserve"> </w:t>
+      </w:r>
+      <w:r>
+        <w:t>during</w:t>
+      </w:r>
+      <w:r>
+        <w:t xml:space="preserve"> the period of </w:t>
+      </w:r>
+      <w:r>
+        <w:rPr>
+          <w:rFonts w:hint="eastAsia"/>
+        </w:rPr>
         <w:t>“年”“季”“月”“周”“日”“时”“分”</w:t>
       </w:r>
       <w:r>
@@ -2217,13 +2419,10 @@
     </w:p>
     <w:p>
       <w:r>
-        <w:t>T</w:t>
-      </w:r>
-      <w:r>
-        <w:rPr>
-          <w:rFonts w:hint="eastAsia"/>
-        </w:rPr>
-        <w:t>urn{</w:t>
+        <w:t xml:space="preserve"> </w:t>
+      </w:r>
+      <w:r>
+        <w:t>Turn {</w:t>
       </w:r>
       <w:r>
         <w:rPr>
@@ -2294,98 +2493,430 @@
       </w:r>
       <w:proofErr w:type="gramEnd"/>
       <w:r>
+        <w:t>}</w:t>
+      </w:r>
+    </w:p>
+    <w:p>
+      <w:r>
+        <w:t xml:space="preserve"> into {</w:t>
+      </w:r>
+      <w:r>
+        <w:t>时间</w:t>
+      </w:r>
+      <w:r>
+        <w:rPr>
+          <w:rFonts w:hint="eastAsia"/>
+        </w:rPr>
+        <w:t>（</w:t>
+      </w:r>
+      <w:r>
+        <w:rPr>
+          <w:rFonts w:hint="eastAsia"/>
+        </w:rPr>
+        <w:t>duration</w:t>
+      </w:r>
+      <w:r>
+        <w:rPr>
+          <w:rFonts w:hint="eastAsia"/>
+        </w:rPr>
+        <w:t>）</w:t>
+      </w:r>
+      <w:r>
+        <w:rPr>
+          <w:rFonts w:hint="eastAsia"/>
+        </w:rPr>
+        <w:t>,</w:t>
+      </w:r>
+      <w:r>
+        <w:t xml:space="preserve"> sum of </w:t>
+      </w:r>
+      <w:r>
+        <w:t>回复</w:t>
+      </w:r>
+      <w:r>
+        <w:rPr>
+          <w:rFonts w:hint="eastAsia"/>
+        </w:rPr>
+        <w:t>，</w:t>
+      </w:r>
+      <w:r>
+        <w:t xml:space="preserve">sum of </w:t>
+      </w:r>
+      <w:r>
+        <w:t>转发</w:t>
+      </w:r>
+      <w:r>
+        <w:rPr>
+          <w:rFonts w:hint="eastAsia"/>
+        </w:rPr>
+        <w:t xml:space="preserve">, </w:t>
+      </w:r>
+      <w:r>
+        <w:t xml:space="preserve">sum of </w:t>
+      </w:r>
+      <w:proofErr w:type="gramStart"/>
+      <w:r>
+        <w:t>点赞</w:t>
+      </w:r>
+      <w:proofErr w:type="gramEnd"/>
+      <w:r>
+        <w:t>}</w:t>
+      </w:r>
+    </w:p>
+    <w:p/>
+    <w:p>
+      <w:r>
+        <w:t>For graph3:</w:t>
+      </w:r>
+      <w:r>
+        <w:t xml:space="preserve"> </w:t>
+      </w:r>
+      <w:r>
+        <w:t>get sum of activities</w:t>
+      </w:r>
+      <w:r>
+        <w:t xml:space="preserve"> and</w:t>
+      </w:r>
+      <w:r>
+        <w:t xml:space="preserve"> </w:t>
+      </w:r>
+      <w:r>
+        <w:rPr>
+          <w:rFonts w:hint="eastAsia"/>
+        </w:rPr>
+        <w:t>get</w:t>
+      </w:r>
+      <w:r>
+        <w:t xml:space="preserve"> sum of</w:t>
+      </w:r>
+      <w:r>
+        <w:t xml:space="preserve"> </w:t>
+      </w:r>
+      <w:r>
+        <w:rPr>
+          <w:rFonts w:hint="eastAsia"/>
+        </w:rPr>
+        <w:t>"</w:t>
+      </w:r>
+      <w:r>
+        <w:rPr>
+          <w:rFonts w:hint="eastAsia"/>
+        </w:rPr>
+        <w:t>回复</w:t>
+      </w:r>
+      <w:r>
+        <w:rPr>
+          <w:rFonts w:hint="eastAsia"/>
+        </w:rPr>
+        <w:t>"</w:t>
+      </w:r>
+      <w:r>
+        <w:t xml:space="preserve">, </w:t>
+      </w:r>
+      <w:r>
+        <w:rPr>
+          <w:rFonts w:hint="eastAsia"/>
+        </w:rPr>
+        <w:t>"</w:t>
+      </w:r>
+      <w:r>
+        <w:rPr>
+          <w:rFonts w:hint="eastAsia"/>
+        </w:rPr>
+        <w:t>转发</w:t>
+      </w:r>
+      <w:r>
+        <w:rPr>
+          <w:rFonts w:hint="eastAsia"/>
+        </w:rPr>
+        <w:t>"</w:t>
+      </w:r>
+      <w:r>
+        <w:t xml:space="preserve">, </w:t>
+      </w:r>
+      <w:r>
+        <w:rPr>
+          <w:rFonts w:hint="eastAsia"/>
+        </w:rPr>
+        <w:t>"</w:t>
+      </w:r>
+      <w:proofErr w:type="gramStart"/>
+      <w:r>
+        <w:rPr>
+          <w:rFonts w:hint="eastAsia"/>
+        </w:rPr>
+        <w:t>点赞</w:t>
+      </w:r>
+      <w:proofErr w:type="gramEnd"/>
+      <w:r>
+        <w:rPr>
+          <w:rFonts w:hint="eastAsia"/>
+        </w:rPr>
+        <w:t>"</w:t>
+      </w:r>
+      <w:r>
+        <w:t xml:space="preserve"> respectively </w:t>
+      </w:r>
+      <w:r>
+        <w:t xml:space="preserve">for each </w:t>
+      </w:r>
+      <w:r>
+        <w:rPr>
+          <w:rFonts w:hint="eastAsia"/>
+        </w:rPr>
+        <w:t>“用户名”</w:t>
+      </w:r>
+      <w:r>
+        <w:rPr>
+          <w:rFonts w:hint="eastAsia"/>
+        </w:rPr>
+        <w:t>, sort the data according to the sum of activity</w:t>
+      </w:r>
+    </w:p>
+    <w:p>
+      <w:r>
+        <w:t>Turn {</w:t>
+      </w:r>
+      <w:r>
+        <w:rPr>
+          <w:rFonts w:hint="eastAsia"/>
+        </w:rPr>
+        <w:t>时间</w:t>
+      </w:r>
+      <w:r>
+        <w:rPr>
+          <w:rFonts w:hint="eastAsia"/>
+        </w:rPr>
+        <w:t>,Twitter ID,</w:t>
+      </w:r>
+      <w:r>
+        <w:rPr>
+          <w:rFonts w:hint="eastAsia"/>
+        </w:rPr>
+        <w:t>用户名</w:t>
+      </w:r>
+      <w:r>
+        <w:rPr>
+          <w:rFonts w:hint="eastAsia"/>
+        </w:rPr>
+        <w:t>,</w:t>
+      </w:r>
+      <w:r>
+        <w:rPr>
+          <w:rFonts w:hint="eastAsia"/>
+        </w:rPr>
+        <w:t>正文</w:t>
+      </w:r>
+      <w:r>
+        <w:rPr>
+          <w:rFonts w:hint="eastAsia"/>
+        </w:rPr>
+        <w:t>,</w:t>
+      </w:r>
+      <w:r>
+        <w:rPr>
+          <w:rFonts w:hint="eastAsia"/>
+        </w:rPr>
+        <w:t>回复</w:t>
+      </w:r>
+      <w:r>
+        <w:rPr>
+          <w:rFonts w:hint="eastAsia"/>
+        </w:rPr>
+        <w:t>,</w:t>
+      </w:r>
+      <w:r>
+        <w:rPr>
+          <w:rFonts w:hint="eastAsia"/>
+        </w:rPr>
+        <w:t>转发</w:t>
+      </w:r>
+      <w:r>
+        <w:rPr>
+          <w:rFonts w:hint="eastAsia"/>
+        </w:rPr>
+        <w:t>,</w:t>
+      </w:r>
+      <w:proofErr w:type="gramStart"/>
+      <w:r>
+        <w:rPr>
+          <w:rFonts w:hint="eastAsia"/>
+        </w:rPr>
+        <w:t>点赞</w:t>
+      </w:r>
+      <w:proofErr w:type="gramEnd"/>
+      <w:r>
         <w:t xml:space="preserve">} </w:t>
       </w:r>
     </w:p>
     <w:p>
       <w:r>
-        <w:t>into {</w:t>
-      </w:r>
-      <w:r>
+        <w:t xml:space="preserve">into {Twitter ID, </w:t>
+      </w:r>
+      <w:r>
+        <w:t>用户名</w:t>
+      </w:r>
+      <w:r>
+        <w:rPr>
+          <w:rFonts w:hint="eastAsia"/>
+        </w:rPr>
+        <w:t>(</w:t>
+      </w:r>
+      <w:r>
+        <w:t>merged</w:t>
+      </w:r>
+      <w:r>
+        <w:rPr>
+          <w:rFonts w:hint="eastAsia"/>
+        </w:rPr>
+        <w:t>)</w:t>
+      </w:r>
+      <w:r>
+        <w:rPr>
+          <w:rFonts w:hint="eastAsia"/>
+        </w:rPr>
+        <w:t>，</w:t>
+      </w:r>
+      <w:r>
+        <w:rPr>
+          <w:rFonts w:hint="eastAsia"/>
+        </w:rPr>
+        <w:t xml:space="preserve"> </w:t>
+      </w:r>
+      <w:r>
+        <w:rPr>
+          <w:rFonts w:hint="eastAsia"/>
+        </w:rPr>
+        <w:t>回复，转发，</w:t>
+      </w:r>
+      <w:proofErr w:type="gramStart"/>
+      <w:r>
+        <w:rPr>
+          <w:rFonts w:hint="eastAsia"/>
+        </w:rPr>
+        <w:t>点赞</w:t>
+      </w:r>
+      <w:proofErr w:type="gramEnd"/>
+      <w:r>
+        <w:t>}</w:t>
+      </w:r>
+    </w:p>
+    <w:p>
+      <w:proofErr w:type="gramStart"/>
+      <w:r>
+        <w:t>ascending</w:t>
+      </w:r>
+      <w:proofErr w:type="gramEnd"/>
+      <w:r>
+        <w:t xml:space="preserve"> and descending order</w:t>
+      </w:r>
+    </w:p>
+    <w:p/>
+    <w:p>
+      <w:r>
+        <w:t xml:space="preserve">For graph4: </w:t>
+      </w:r>
+      <w:r>
+        <w:t>get sum of activities</w:t>
+      </w:r>
+      <w:r>
+        <w:t xml:space="preserve"> for each </w:t>
+      </w:r>
+      <w:r>
+        <w:rPr>
+          <w:rFonts w:hint="eastAsia"/>
+        </w:rPr>
+        <w:t>i</w:t>
+      </w:r>
+      <w:r>
+        <w:t>tem</w:t>
+      </w:r>
+      <w:r>
+        <w:rPr>
+          <w:rFonts w:hint="eastAsia"/>
+        </w:rPr>
+        <w:t>, sort the data according to the sum of activity</w:t>
+      </w:r>
+    </w:p>
+    <w:p>
+      <w:r>
+        <w:t>Turn{</w:t>
+      </w:r>
+      <w:r>
+        <w:rPr>
+          <w:rFonts w:hint="eastAsia"/>
+        </w:rPr>
         <w:t>时间</w:t>
       </w:r>
       <w:r>
         <w:rPr>
           <w:rFonts w:hint="eastAsia"/>
         </w:rPr>
-        <w:t>（</w:t>
-      </w:r>
-      <w:r>
-        <w:rPr>
-          <w:rFonts w:hint="eastAsia"/>
-        </w:rPr>
-        <w:t>duration</w:t>
-      </w:r>
-      <w:r>
-        <w:rPr>
-          <w:rFonts w:hint="eastAsia"/>
-        </w:rPr>
-        <w:t>），</w:t>
-      </w:r>
-      <w:r>
-        <w:rPr>
-          <w:rFonts w:hint="eastAsia"/>
-        </w:rPr>
-        <w:t>sum</w:t>
-      </w:r>
-      <w:r>
-        <w:t xml:space="preserve"> of activities}</w:t>
-      </w:r>
-    </w:p>
-    <w:p/>
-    <w:p>
-      <w:r>
-        <w:t>For graph2:</w:t>
-      </w:r>
-      <w:r>
-        <w:t xml:space="preserve"> </w:t>
-      </w:r>
-      <w:r>
-        <w:t>get sum of activities</w:t>
-      </w:r>
-      <w:r>
-        <w:t xml:space="preserve"> </w:t>
-      </w:r>
-      <w:r>
-        <w:t xml:space="preserve">for </w:t>
-      </w:r>
-      <w:r>
-        <w:rPr>
-          <w:rFonts w:hint="eastAsia"/>
-        </w:rPr>
-        <w:t>“时间”</w:t>
-      </w:r>
-      <w:r>
-        <w:rPr>
-          <w:rFonts w:hint="eastAsia"/>
-        </w:rPr>
-        <w:t xml:space="preserve"> </w:t>
-      </w:r>
-      <w:r>
-        <w:t>during</w:t>
-      </w:r>
-      <w:r>
-        <w:t xml:space="preserve"> the period of </w:t>
-      </w:r>
-      <w:r>
-        <w:rPr>
-          <w:rFonts w:hint="eastAsia"/>
-        </w:rPr>
-        <w:t>“年”“季”“月”“周”“日”“时”“分”</w:t>
-      </w:r>
-      <w:r>
-        <w:rPr>
-          <w:rFonts w:hint="eastAsia"/>
-        </w:rPr>
-        <w:t xml:space="preserve"> </w:t>
-      </w:r>
-    </w:p>
-    <w:p>
-      <w:r>
-        <w:t xml:space="preserve"> </w:t>
-      </w:r>
-      <w:r>
-        <w:t>Turn {</w:t>
+        <w:t>,Twitter ID,</w:t>
+      </w:r>
+      <w:r>
+        <w:rPr>
+          <w:rFonts w:hint="eastAsia"/>
+        </w:rPr>
+        <w:t>用户名</w:t>
+      </w:r>
+      <w:r>
+        <w:rPr>
+          <w:rFonts w:hint="eastAsia"/>
+        </w:rPr>
+        <w:t>,</w:t>
+      </w:r>
+      <w:r>
+        <w:rPr>
+          <w:rFonts w:hint="eastAsia"/>
+        </w:rPr>
+        <w:t>正文</w:t>
+      </w:r>
+      <w:r>
+        <w:rPr>
+          <w:rFonts w:hint="eastAsia"/>
+        </w:rPr>
+        <w:t>,</w:t>
+      </w:r>
+      <w:r>
+        <w:rPr>
+          <w:rFonts w:hint="eastAsia"/>
+        </w:rPr>
+        <w:t>回复</w:t>
+      </w:r>
+      <w:r>
+        <w:rPr>
+          <w:rFonts w:hint="eastAsia"/>
+        </w:rPr>
+        <w:t>,</w:t>
+      </w:r>
+      <w:r>
+        <w:rPr>
+          <w:rFonts w:hint="eastAsia"/>
+        </w:rPr>
+        <w:t>转发</w:t>
+      </w:r>
+      <w:r>
+        <w:rPr>
+          <w:rFonts w:hint="eastAsia"/>
+        </w:rPr>
+        <w:t>,</w:t>
+      </w:r>
+      <w:proofErr w:type="gramStart"/>
+      <w:r>
+        <w:rPr>
+          <w:rFonts w:hint="eastAsia"/>
+        </w:rPr>
+        <w:t>点赞</w:t>
+      </w:r>
+      <w:proofErr w:type="gramEnd"/>
+      <w:r>
+        <w:t>}</w:t>
+      </w:r>
+    </w:p>
+    <w:p>
+      <w:r>
+        <w:t>Into {</w:t>
       </w:r>
       <w:r>
         <w:rPr>
@@ -2461,501 +2992,6 @@
     </w:p>
     <w:p>
       <w:r>
-        <w:t xml:space="preserve"> into {</w:t>
-      </w:r>
-      <w:r>
-        <w:t>时间</w:t>
-      </w:r>
-      <w:r>
-        <w:rPr>
-          <w:rFonts w:hint="eastAsia"/>
-        </w:rPr>
-        <w:t>（</w:t>
-      </w:r>
-      <w:r>
-        <w:rPr>
-          <w:rFonts w:hint="eastAsia"/>
-        </w:rPr>
-        <w:t>duration</w:t>
-      </w:r>
-      <w:r>
-        <w:rPr>
-          <w:rFonts w:hint="eastAsia"/>
-        </w:rPr>
-        <w:t>）</w:t>
-      </w:r>
-      <w:r>
-        <w:rPr>
-          <w:rFonts w:hint="eastAsia"/>
-        </w:rPr>
-        <w:t>,</w:t>
-      </w:r>
-      <w:r>
-        <w:t xml:space="preserve"> sum of </w:t>
-      </w:r>
-      <w:r>
-        <w:t>回复</w:t>
-      </w:r>
-      <w:r>
-        <w:rPr>
-          <w:rFonts w:hint="eastAsia"/>
-        </w:rPr>
-        <w:t>，</w:t>
-      </w:r>
-      <w:r>
-        <w:t xml:space="preserve">sum of </w:t>
-      </w:r>
-      <w:r>
-        <w:t>转发</w:t>
-      </w:r>
-      <w:r>
-        <w:rPr>
-          <w:rFonts w:hint="eastAsia"/>
-        </w:rPr>
-        <w:t xml:space="preserve">, </w:t>
-      </w:r>
-      <w:r>
-        <w:t xml:space="preserve">sum of </w:t>
-      </w:r>
-      <w:proofErr w:type="gramStart"/>
-      <w:r>
-        <w:t>点赞</w:t>
-      </w:r>
-      <w:proofErr w:type="gramEnd"/>
-      <w:r>
-        <w:t>}</w:t>
-      </w:r>
-    </w:p>
-    <w:p/>
-    <w:p>
-      <w:r>
-        <w:t>For graph3:</w:t>
-      </w:r>
-      <w:r>
-        <w:t xml:space="preserve"> </w:t>
-      </w:r>
-      <w:r>
-        <w:t>get sum of activities</w:t>
-      </w:r>
-      <w:r>
-        <w:t xml:space="preserve"> and</w:t>
-      </w:r>
-      <w:r>
-        <w:t xml:space="preserve"> </w:t>
-      </w:r>
-      <w:r>
-        <w:rPr>
-          <w:rFonts w:hint="eastAsia"/>
-        </w:rPr>
-        <w:t>get</w:t>
-      </w:r>
-      <w:r>
-        <w:t xml:space="preserve"> sum of</w:t>
-      </w:r>
-      <w:r>
-        <w:t xml:space="preserve"> </w:t>
-      </w:r>
-      <w:r>
-        <w:rPr>
-          <w:rFonts w:hint="eastAsia"/>
-        </w:rPr>
-        <w:t>"</w:t>
-      </w:r>
-      <w:r>
-        <w:rPr>
-          <w:rFonts w:hint="eastAsia"/>
-        </w:rPr>
-        <w:t>回复</w:t>
-      </w:r>
-      <w:r>
-        <w:rPr>
-          <w:rFonts w:hint="eastAsia"/>
-        </w:rPr>
-        <w:t>"</w:t>
-      </w:r>
-      <w:r>
-        <w:t xml:space="preserve">, </w:t>
-      </w:r>
-      <w:r>
-        <w:rPr>
-          <w:rFonts w:hint="eastAsia"/>
-        </w:rPr>
-        <w:t>"</w:t>
-      </w:r>
-      <w:r>
-        <w:rPr>
-          <w:rFonts w:hint="eastAsia"/>
-        </w:rPr>
-        <w:t>转发</w:t>
-      </w:r>
-      <w:r>
-        <w:rPr>
-          <w:rFonts w:hint="eastAsia"/>
-        </w:rPr>
-        <w:t>"</w:t>
-      </w:r>
-      <w:r>
-        <w:t xml:space="preserve">, </w:t>
-      </w:r>
-      <w:r>
-        <w:rPr>
-          <w:rFonts w:hint="eastAsia"/>
-        </w:rPr>
-        <w:t>"</w:t>
-      </w:r>
-      <w:proofErr w:type="gramStart"/>
-      <w:r>
-        <w:rPr>
-          <w:rFonts w:hint="eastAsia"/>
-        </w:rPr>
-        <w:t>点赞</w:t>
-      </w:r>
-      <w:proofErr w:type="gramEnd"/>
-      <w:r>
-        <w:rPr>
-          <w:rFonts w:hint="eastAsia"/>
-        </w:rPr>
-        <w:t>"</w:t>
-      </w:r>
-      <w:r>
-        <w:t xml:space="preserve"> respectively </w:t>
-      </w:r>
-      <w:r>
-        <w:t xml:space="preserve">for each </w:t>
-      </w:r>
-      <w:r>
-        <w:rPr>
-          <w:rFonts w:hint="eastAsia"/>
-        </w:rPr>
-        <w:t>“用户名”</w:t>
-      </w:r>
-      <w:r>
-        <w:rPr>
-          <w:rFonts w:hint="eastAsia"/>
-        </w:rPr>
-        <w:t>, sort the data according to the sum of activity</w:t>
-      </w:r>
-    </w:p>
-    <w:p>
-      <w:r>
-        <w:t>Turn {</w:t>
-      </w:r>
-      <w:r>
-        <w:rPr>
-          <w:rFonts w:hint="eastAsia"/>
-        </w:rPr>
-        <w:t>时间</w:t>
-      </w:r>
-      <w:r>
-        <w:rPr>
-          <w:rFonts w:hint="eastAsia"/>
-        </w:rPr>
-        <w:t>,Twitter ID,</w:t>
-      </w:r>
-      <w:r>
-        <w:rPr>
-          <w:rFonts w:hint="eastAsia"/>
-        </w:rPr>
-        <w:t>用户名</w:t>
-      </w:r>
-      <w:r>
-        <w:rPr>
-          <w:rFonts w:hint="eastAsia"/>
-        </w:rPr>
-        <w:t>,</w:t>
-      </w:r>
-      <w:r>
-        <w:rPr>
-          <w:rFonts w:hint="eastAsia"/>
-        </w:rPr>
-        <w:t>正文</w:t>
-      </w:r>
-      <w:r>
-        <w:rPr>
-          <w:rFonts w:hint="eastAsia"/>
-        </w:rPr>
-        <w:t>,</w:t>
-      </w:r>
-      <w:r>
-        <w:rPr>
-          <w:rFonts w:hint="eastAsia"/>
-        </w:rPr>
-        <w:t>回复</w:t>
-      </w:r>
-      <w:r>
-        <w:rPr>
-          <w:rFonts w:hint="eastAsia"/>
-        </w:rPr>
-        <w:t>,</w:t>
-      </w:r>
-      <w:r>
-        <w:rPr>
-          <w:rFonts w:hint="eastAsia"/>
-        </w:rPr>
-        <w:t>转发</w:t>
-      </w:r>
-      <w:r>
-        <w:rPr>
-          <w:rFonts w:hint="eastAsia"/>
-        </w:rPr>
-        <w:t>,</w:t>
-      </w:r>
-      <w:proofErr w:type="gramStart"/>
-      <w:r>
-        <w:rPr>
-          <w:rFonts w:hint="eastAsia"/>
-        </w:rPr>
-        <w:t>点赞</w:t>
-      </w:r>
-      <w:proofErr w:type="gramEnd"/>
-      <w:r>
-        <w:t xml:space="preserve">} </w:t>
-      </w:r>
-    </w:p>
-    <w:p>
-      <w:r>
-        <w:t xml:space="preserve">into {Twitter ID, </w:t>
-      </w:r>
-      <w:r>
-        <w:t>用户名</w:t>
-      </w:r>
-      <w:r>
-        <w:rPr>
-          <w:rFonts w:hint="eastAsia"/>
-        </w:rPr>
-        <w:t>(</w:t>
-      </w:r>
-      <w:r>
-        <w:t>merged</w:t>
-      </w:r>
-      <w:r>
-        <w:rPr>
-          <w:rFonts w:hint="eastAsia"/>
-        </w:rPr>
-        <w:t>)</w:t>
-      </w:r>
-      <w:r>
-        <w:rPr>
-          <w:rFonts w:hint="eastAsia"/>
-        </w:rPr>
-        <w:t>，</w:t>
-      </w:r>
-      <w:r>
-        <w:rPr>
-          <w:rFonts w:hint="eastAsia"/>
-        </w:rPr>
-        <w:t xml:space="preserve"> </w:t>
-      </w:r>
-      <w:r>
-        <w:rPr>
-          <w:rFonts w:hint="eastAsia"/>
-        </w:rPr>
-        <w:t>回复，转发，</w:t>
-      </w:r>
-      <w:proofErr w:type="gramStart"/>
-      <w:r>
-        <w:rPr>
-          <w:rFonts w:hint="eastAsia"/>
-        </w:rPr>
-        <w:t>点赞</w:t>
-      </w:r>
-      <w:proofErr w:type="gramEnd"/>
-      <w:r>
-        <w:t>}</w:t>
-      </w:r>
-    </w:p>
-    <w:p>
-      <w:proofErr w:type="gramStart"/>
-      <w:r>
-        <w:t>ascending</w:t>
-      </w:r>
-      <w:proofErr w:type="gramEnd"/>
-      <w:r>
-        <w:t xml:space="preserve"> and descending order</w:t>
-      </w:r>
-    </w:p>
-    <w:p/>
-    <w:p>
-      <w:r>
-        <w:t xml:space="preserve">For graph4: </w:t>
-      </w:r>
-      <w:r>
-        <w:t>get sum of activities</w:t>
-      </w:r>
-      <w:r>
-        <w:t xml:space="preserve"> for each </w:t>
-      </w:r>
-      <w:r>
-        <w:rPr>
-          <w:rFonts w:hint="eastAsia"/>
-        </w:rPr>
-        <w:t>i</w:t>
-      </w:r>
-      <w:r>
-        <w:t>tem</w:t>
-      </w:r>
-      <w:r>
-        <w:rPr>
-          <w:rFonts w:hint="eastAsia"/>
-        </w:rPr>
-        <w:t>, sort the data according to the sum of activity</w:t>
-      </w:r>
-    </w:p>
-    <w:p>
-      <w:r>
-        <w:t>Turn{</w:t>
-      </w:r>
-      <w:r>
-        <w:rPr>
-          <w:rFonts w:hint="eastAsia"/>
-        </w:rPr>
-        <w:t>时间</w:t>
-      </w:r>
-      <w:r>
-        <w:rPr>
-          <w:rFonts w:hint="eastAsia"/>
-        </w:rPr>
-        <w:t>,Twitter ID,</w:t>
-      </w:r>
-      <w:r>
-        <w:rPr>
-          <w:rFonts w:hint="eastAsia"/>
-        </w:rPr>
-        <w:t>用户名</w:t>
-      </w:r>
-      <w:r>
-        <w:rPr>
-          <w:rFonts w:hint="eastAsia"/>
-        </w:rPr>
-        <w:t>,</w:t>
-      </w:r>
-      <w:r>
-        <w:rPr>
-          <w:rFonts w:hint="eastAsia"/>
-        </w:rPr>
-        <w:t>正文</w:t>
-      </w:r>
-      <w:r>
-        <w:rPr>
-          <w:rFonts w:hint="eastAsia"/>
-        </w:rPr>
-        <w:t>,</w:t>
-      </w:r>
-      <w:r>
-        <w:rPr>
-          <w:rFonts w:hint="eastAsia"/>
-        </w:rPr>
-        <w:t>回复</w:t>
-      </w:r>
-      <w:r>
-        <w:rPr>
-          <w:rFonts w:hint="eastAsia"/>
-        </w:rPr>
-        <w:t>,</w:t>
-      </w:r>
-      <w:r>
-        <w:rPr>
-          <w:rFonts w:hint="eastAsia"/>
-        </w:rPr>
-        <w:t>转发</w:t>
-      </w:r>
-      <w:r>
-        <w:rPr>
-          <w:rFonts w:hint="eastAsia"/>
-        </w:rPr>
-        <w:t>,</w:t>
-      </w:r>
-      <w:proofErr w:type="gramStart"/>
-      <w:r>
-        <w:rPr>
-          <w:rFonts w:hint="eastAsia"/>
-        </w:rPr>
-        <w:t>点赞</w:t>
-      </w:r>
-      <w:proofErr w:type="gramEnd"/>
-      <w:r>
-        <w:t>}</w:t>
-      </w:r>
-    </w:p>
-    <w:p>
-      <w:r>
-        <w:t>Into {</w:t>
-      </w:r>
-      <w:r>
-        <w:rPr>
-          <w:rFonts w:hint="eastAsia"/>
-        </w:rPr>
-        <w:t>时间</w:t>
-      </w:r>
-      <w:r>
-        <w:rPr>
-          <w:rFonts w:hint="eastAsia"/>
-        </w:rPr>
-        <w:t>,Twitter ID,</w:t>
-      </w:r>
-      <w:r>
-        <w:rPr>
-          <w:rFonts w:hint="eastAsia"/>
-        </w:rPr>
-        <w:t>用户名</w:t>
-      </w:r>
-      <w:r>
-        <w:rPr>
-          <w:rFonts w:hint="eastAsia"/>
-        </w:rPr>
-        <w:t>,</w:t>
-      </w:r>
-      <w:r>
-        <w:rPr>
-          <w:rFonts w:hint="eastAsia"/>
-        </w:rPr>
-        <w:t>正文</w:t>
-      </w:r>
-      <w:r>
-        <w:rPr>
-          <w:rFonts w:hint="eastAsia"/>
-        </w:rPr>
-        <w:t>,</w:t>
-      </w:r>
-      <w:r>
-        <w:rPr>
-          <w:rFonts w:hint="eastAsia"/>
-        </w:rPr>
-        <w:t>回复</w:t>
-      </w:r>
-      <w:r>
-        <w:rPr>
-          <w:rFonts w:hint="eastAsia"/>
-        </w:rPr>
-        <w:t>,</w:t>
-      </w:r>
-      <w:r>
-        <w:rPr>
-          <w:rFonts w:hint="eastAsia"/>
-        </w:rPr>
-        <w:t>转发</w:t>
-      </w:r>
-      <w:r>
-        <w:rPr>
-          <w:rFonts w:hint="eastAsia"/>
-        </w:rPr>
-        <w:t>,</w:t>
-      </w:r>
-      <w:proofErr w:type="gramStart"/>
-      <w:r>
-        <w:rPr>
-          <w:rFonts w:hint="eastAsia"/>
-        </w:rPr>
-        <w:t>点赞</w:t>
-      </w:r>
-      <w:proofErr w:type="gramEnd"/>
-      <w:r>
-        <w:t>}</w:t>
-      </w:r>
-    </w:p>
-    <w:p>
-      <w:r>
-        <w:lastRenderedPageBreak/>
         <w:t>Ascending and descending order</w:t>
       </w:r>
     </w:p>
@@ -2977,8 +3013,6 @@
         </w:rPr>
         <w:t>Events for interactive features</w:t>
       </w:r>
-      <w:bookmarkStart w:id="0" w:name="_GoBack"/>
-      <w:bookmarkEnd w:id="0"/>
     </w:p>
     <w:p>
       <w:pPr>
@@ -3001,33 +3035,6 @@
           <w:rFonts w:hint="eastAsia"/>
         </w:rPr>
       </w:pPr>
-      <w:r>
-        <w:object w:dxaOrig="15276" w:dyaOrig="9960">
-          <v:shapetype id="_x0000_t75" coordsize="21600,21600" o:spt="75" o:preferrelative="t" path="m@4@5l@4@11@9@11@9@5xe" filled="f" stroked="f">
-            <v:stroke joinstyle="miter"/>
-            <v:formulas>
-              <v:f eqn="if lineDrawn pixelLineWidth 0"/>
-              <v:f eqn="sum @0 1 0"/>
-              <v:f eqn="sum 0 0 @1"/>
-              <v:f eqn="prod @2 1 2"/>
-              <v:f eqn="prod @3 21600 pixelWidth"/>
-              <v:f eqn="prod @3 21600 pixelHeight"/>
-              <v:f eqn="sum @0 0 1"/>
-              <v:f eqn="prod @6 1 2"/>
-              <v:f eqn="prod @7 21600 pixelWidth"/>
-              <v:f eqn="sum @8 21600 0"/>
-              <v:f eqn="prod @7 21600 pixelHeight"/>
-              <v:f eqn="sum @10 21600 0"/>
-            </v:formulas>
-            <v:path o:extrusionok="f" gradientshapeok="t" o:connecttype="rect"/>
-            <o:lock v:ext="edit" aspectratio="t"/>
-          </v:shapetype>
-          <v:shape id="_x0000_i1025" type="#_x0000_t75" style="width:414.6pt;height:270.6pt" o:ole="">
-            <v:imagedata r:id="rId6" o:title=""/>
-          </v:shape>
-          <o:OLEObject Type="Embed" ProgID="Visio.Drawing.15" ShapeID="_x0000_i1025" DrawAspect="Content" ObjectID="_1578218898" r:id="rId7"/>
-        </w:object>
-      </w:r>
     </w:p>
     <w:sectPr>
       <w:pgSz w:w="11906" w:h="16838"/>

</xml_diff>

<commit_message>
modified drill button for line charts
</commit_message>
<xml_diff>
--- a/project plan.docx
+++ b/project plan.docx
@@ -149,14 +149,12 @@
         </w:rPr>
         <w:t>"</w:t>
       </w:r>
-      <w:proofErr w:type="gramStart"/>
       <w:r>
         <w:rPr>
           <w:rFonts w:hint="eastAsia"/>
         </w:rPr>
         <w:t>点赞</w:t>
       </w:r>
-      <w:proofErr w:type="gramEnd"/>
       <w:r>
         <w:rPr>
           <w:rFonts w:hint="eastAsia"/>
@@ -175,30 +173,12 @@
         <w:t xml:space="preserve">pload </w:t>
       </w:r>
       <w:r>
-        <w:t xml:space="preserve">to </w:t>
-      </w:r>
-      <w:proofErr w:type="spellStart"/>
-      <w:r>
-        <w:t>github</w:t>
-      </w:r>
-      <w:proofErr w:type="spellEnd"/>
-      <w:r>
-        <w:t xml:space="preserve"> for </w:t>
-      </w:r>
-      <w:proofErr w:type="gramStart"/>
-      <w:r>
-        <w:t>ajax</w:t>
-      </w:r>
-      <w:proofErr w:type="gramEnd"/>
-      <w:r>
-        <w:t xml:space="preserve"> request </w:t>
+        <w:t xml:space="preserve">to github for ajax request </w:t>
       </w:r>
       <w:r>
         <w:t>"https://raw.githubusercontent.com/skywalkershen/twitter-data/master/TeslaModel3.csv"</w:t>
       </w:r>
     </w:p>
-    <w:bookmarkStart w:id="0" w:name="_GoBack"/>
-    <w:bookmarkEnd w:id="0"/>
     <w:p>
       <w:r>
         <w:object w:dxaOrig="15276" w:dyaOrig="9960">
@@ -224,7 +204,7 @@
           <v:shape id="_x0000_i1025" type="#_x0000_t75" style="width:414.6pt;height:270.6pt" o:ole="">
             <v:imagedata r:id="rId5" o:title=""/>
           </v:shape>
-          <o:OLEObject Type="Embed" ProgID="Visio.Drawing.15" ShapeID="_x0000_i1025" DrawAspect="Content" ObjectID="_1578383509" r:id="rId6"/>
+          <o:OLEObject Type="Embed" ProgID="Visio.Drawing.15" ShapeID="_x0000_i1025" DrawAspect="Content" ObjectID="_1578405101" r:id="rId6"/>
         </w:object>
       </w:r>
     </w:p>
@@ -434,14 +414,12 @@
         </w:rPr>
         <w:t>"</w:t>
       </w:r>
-      <w:proofErr w:type="gramStart"/>
       <w:r>
         <w:rPr>
           <w:rFonts w:hint="eastAsia"/>
         </w:rPr>
         <w:t>点赞</w:t>
       </w:r>
-      <w:proofErr w:type="gramEnd"/>
       <w:r>
         <w:rPr>
           <w:rFonts w:hint="eastAsia"/>
@@ -494,15 +472,7 @@
         <w:ind w:firstLineChars="0"/>
       </w:pPr>
       <w:r>
-        <w:t xml:space="preserve">Select: on click, put </w:t>
-      </w:r>
-      <w:proofErr w:type="spellStart"/>
-      <w:r>
-        <w:t>a</w:t>
-      </w:r>
-      <w:proofErr w:type="spellEnd"/>
-      <w:r>
-        <w:t xml:space="preserve"> indicator on the point, add </w:t>
+        <w:t xml:space="preserve">Select: on click, put a indicator on the point, add </w:t>
       </w:r>
       <w:r>
         <w:rPr>
@@ -822,14 +792,12 @@
         </w:rPr>
         <w:t>"</w:t>
       </w:r>
-      <w:proofErr w:type="gramStart"/>
       <w:r>
         <w:rPr>
           <w:rFonts w:hint="eastAsia"/>
         </w:rPr>
         <w:t>点赞</w:t>
       </w:r>
-      <w:proofErr w:type="gramEnd"/>
       <w:r>
         <w:rPr>
           <w:rFonts w:hint="eastAsia"/>
@@ -885,15 +853,7 @@
         <w:ind w:firstLineChars="0"/>
       </w:pPr>
       <w:r>
-        <w:t xml:space="preserve">Select: on click, put </w:t>
-      </w:r>
-      <w:proofErr w:type="spellStart"/>
-      <w:r>
-        <w:t>a</w:t>
-      </w:r>
-      <w:proofErr w:type="spellEnd"/>
-      <w:r>
-        <w:t xml:space="preserve"> indicator on the point, add </w:t>
+        <w:t xml:space="preserve">Select: on click, put a indicator on the point, add </w:t>
       </w:r>
       <w:r>
         <w:rPr>
@@ -1148,26 +1108,108 @@
         <w:t>5.</w:t>
       </w:r>
       <w:r>
+        <w:t>1. add border for</w:t>
+      </w:r>
+      <w:r>
+        <w:t xml:space="preserve"> the field, darken other parts</w:t>
+      </w:r>
+    </w:p>
+    <w:p>
+      <w:pPr>
+        <w:ind w:firstLine="420"/>
+      </w:pPr>
+      <w:r>
+        <w:t xml:space="preserve">5.2. </w:t>
+      </w:r>
+      <w:r>
+        <w:t xml:space="preserve">add </w:t>
+      </w:r>
+      <w:r>
+        <w:rPr>
+          <w:rFonts w:hint="eastAsia"/>
+        </w:rPr>
+        <w:t>“只保留”</w:t>
+      </w:r>
+      <w:r>
+        <w:rPr>
+          <w:rFonts w:hint="eastAsia"/>
+        </w:rPr>
+        <w:t>,</w:t>
+      </w:r>
+      <w:r>
+        <w:rPr>
+          <w:rFonts w:hint="eastAsia"/>
+        </w:rPr>
+        <w:t>“排除”</w:t>
+      </w:r>
+      <w:r>
+        <w:rPr>
+          <w:rFonts w:hint="eastAsia"/>
+        </w:rPr>
+        <w:t>,</w:t>
+      </w:r>
+      <w:r>
+        <w:rPr>
+          <w:rFonts w:hint="eastAsia"/>
+        </w:rPr>
+        <w:t>“查看数据”</w:t>
+      </w:r>
+      <w:r>
+        <w:rPr>
+          <w:rFonts w:hint="eastAsia"/>
+        </w:rPr>
+        <w:t>to Tooltip</w:t>
+      </w:r>
+    </w:p>
+    <w:p>
+      <w:pPr>
+        <w:ind w:firstLineChars="200" w:firstLine="420"/>
+      </w:pPr>
+      <w:r>
+        <w:t xml:space="preserve">5.3. </w:t>
+      </w:r>
+      <w:r>
+        <w:rPr>
+          <w:rFonts w:hint="eastAsia"/>
+        </w:rPr>
+        <w:t>Select</w:t>
+      </w:r>
+      <w:r>
+        <w:t xml:space="preserve"> item on</w:t>
+      </w:r>
+      <w:r>
+        <w:rPr>
+          <w:rFonts w:hint="eastAsia"/>
+        </w:rPr>
+        <w:t xml:space="preserve"> Y axis: </w:t>
+      </w:r>
+    </w:p>
+    <w:p>
+      <w:pPr>
+        <w:ind w:left="420" w:firstLineChars="200" w:firstLine="420"/>
+      </w:pPr>
+      <w:r>
+        <w:t>5.3.</w:t>
+      </w:r>
+      <w:r>
         <w:t xml:space="preserve">1. </w:t>
       </w:r>
-      <w:proofErr w:type="gramStart"/>
-      <w:r>
-        <w:t>add</w:t>
-      </w:r>
-      <w:proofErr w:type="gramEnd"/>
-      <w:r>
-        <w:t xml:space="preserve"> border for</w:t>
-      </w:r>
-      <w:r>
-        <w:t xml:space="preserve"> the field, darken other parts</w:t>
-      </w:r>
-    </w:p>
-    <w:p>
-      <w:pPr>
-        <w:ind w:firstLine="420"/>
-      </w:pPr>
-      <w:r>
-        <w:t xml:space="preserve">5.2. </w:t>
+      <w:r>
+        <w:t>highlight sel</w:t>
+      </w:r>
+      <w:r>
+        <w:t>ected item, darken other items</w:t>
+      </w:r>
+    </w:p>
+    <w:p>
+      <w:pPr>
+        <w:ind w:left="420" w:firstLine="420"/>
+      </w:pPr>
+      <w:r>
+        <w:t>5.3.</w:t>
+      </w:r>
+      <w:r>
+        <w:t xml:space="preserve">2. </w:t>
       </w:r>
       <w:r>
         <w:t xml:space="preserve">add </w:t>
@@ -1200,7 +1242,13 @@
         <w:rPr>
           <w:rFonts w:hint="eastAsia"/>
         </w:rPr>
-        <w:t>“查看数据”</w:t>
+        <w:t>“升序排列”，“降序排列”，“查看数据”</w:t>
+      </w:r>
+      <w:r>
+        <w:rPr>
+          <w:rFonts w:hint="eastAsia"/>
+        </w:rPr>
+        <w:t xml:space="preserve">buttons </w:t>
       </w:r>
       <w:r>
         <w:rPr>
@@ -1211,107 +1259,6 @@
     </w:p>
     <w:p>
       <w:pPr>
-        <w:ind w:firstLineChars="200" w:firstLine="420"/>
-      </w:pPr>
-      <w:r>
-        <w:t xml:space="preserve">5.3. </w:t>
-      </w:r>
-      <w:r>
-        <w:rPr>
-          <w:rFonts w:hint="eastAsia"/>
-        </w:rPr>
-        <w:t>Select</w:t>
-      </w:r>
-      <w:r>
-        <w:t xml:space="preserve"> item on</w:t>
-      </w:r>
-      <w:r>
-        <w:rPr>
-          <w:rFonts w:hint="eastAsia"/>
-        </w:rPr>
-        <w:t xml:space="preserve"> Y axis: </w:t>
-      </w:r>
-    </w:p>
-    <w:p>
-      <w:pPr>
-        <w:ind w:left="420" w:firstLineChars="200" w:firstLine="420"/>
-      </w:pPr>
-      <w:r>
-        <w:t>5.3.</w:t>
-      </w:r>
-      <w:r>
-        <w:t xml:space="preserve">1. </w:t>
-      </w:r>
-      <w:proofErr w:type="gramStart"/>
-      <w:r>
-        <w:t>highlight</w:t>
-      </w:r>
-      <w:proofErr w:type="gramEnd"/>
-      <w:r>
-        <w:t xml:space="preserve"> sel</w:t>
-      </w:r>
-      <w:r>
-        <w:t>ected item, darken other items</w:t>
-      </w:r>
-    </w:p>
-    <w:p>
-      <w:pPr>
-        <w:ind w:left="420" w:firstLine="420"/>
-      </w:pPr>
-      <w:r>
-        <w:t>5.3.</w:t>
-      </w:r>
-      <w:r>
-        <w:t xml:space="preserve">2. </w:t>
-      </w:r>
-      <w:r>
-        <w:t xml:space="preserve">add </w:t>
-      </w:r>
-      <w:r>
-        <w:rPr>
-          <w:rFonts w:hint="eastAsia"/>
-        </w:rPr>
-        <w:t>“只保留”</w:t>
-      </w:r>
-      <w:r>
-        <w:rPr>
-          <w:rFonts w:hint="eastAsia"/>
-        </w:rPr>
-        <w:t>,</w:t>
-      </w:r>
-      <w:r>
-        <w:rPr>
-          <w:rFonts w:hint="eastAsia"/>
-        </w:rPr>
-        <w:t>“排除”</w:t>
-      </w:r>
-      <w:r>
-        <w:rPr>
-          <w:rFonts w:hint="eastAsia"/>
-        </w:rPr>
-        <w:t>,</w:t>
-      </w:r>
-      <w:r>
-        <w:rPr>
-          <w:rFonts w:hint="eastAsia"/>
-        </w:rPr>
-        <w:t>“升序排列”，“降序排列”，“查看数据”</w:t>
-      </w:r>
-      <w:r>
-        <w:rPr>
-          <w:rFonts w:hint="eastAsia"/>
-        </w:rPr>
-        <w:t xml:space="preserve">buttons </w:t>
-      </w:r>
-      <w:r>
-        <w:rPr>
-          <w:rFonts w:hint="eastAsia"/>
-        </w:rPr>
-        <w:t>to Tooltip</w:t>
-      </w:r>
-    </w:p>
-    <w:p>
-      <w:pPr>
         <w:ind w:left="1260" w:firstLineChars="650" w:firstLine="1365"/>
         <w:rPr>
           <w:strike/>
@@ -1328,23 +1275,7 @@
           <w:rFonts w:hint="eastAsia"/>
           <w:strike/>
         </w:rPr>
-        <w:t xml:space="preserve">. </w:t>
-      </w:r>
-      <w:proofErr w:type="gramStart"/>
-      <w:r>
-        <w:rPr>
-          <w:rFonts w:hint="eastAsia"/>
-          <w:strike/>
-        </w:rPr>
-        <w:t>open</w:t>
-      </w:r>
-      <w:proofErr w:type="gramEnd"/>
-      <w:r>
-        <w:rPr>
-          <w:rFonts w:hint="eastAsia"/>
-          <w:strike/>
-        </w:rPr>
-        <w:t xml:space="preserve"> new</w:t>
+        <w:t>. open new</w:t>
       </w:r>
       <w:r>
         <w:rPr>
@@ -1605,15 +1536,7 @@
         <w:t>5.3.</w:t>
       </w:r>
       <w:r>
-        <w:t xml:space="preserve">1. </w:t>
-      </w:r>
-      <w:proofErr w:type="gramStart"/>
-      <w:r>
-        <w:t>highlight</w:t>
-      </w:r>
-      <w:proofErr w:type="gramEnd"/>
-      <w:r>
-        <w:t xml:space="preserve"> selected item, darken other items</w:t>
+        <w:t>1. highlight selected item, darken other items</w:t>
       </w:r>
     </w:p>
     <w:p>
@@ -1687,28 +1610,12 @@
           <w:rFonts w:hint="eastAsia"/>
           <w:strike/>
         </w:rPr>
-        <w:t xml:space="preserve">. </w:t>
-      </w:r>
-      <w:proofErr w:type="gramStart"/>
-      <w:r>
-        <w:rPr>
-          <w:rFonts w:hint="eastAsia"/>
+        <w:t>. open new</w:t>
+      </w:r>
+      <w:r>
+        <w:rPr>
           <w:strike/>
         </w:rPr>
-        <w:t>open</w:t>
-      </w:r>
-      <w:proofErr w:type="gramEnd"/>
-      <w:r>
-        <w:rPr>
-          <w:rFonts w:hint="eastAsia"/>
-          <w:strike/>
-        </w:rPr>
-        <w:t xml:space="preserve"> new</w:t>
-      </w:r>
-      <w:r>
-        <w:rPr>
-          <w:strike/>
-        </w:rPr>
         <w:t xml:space="preserve"> page to the twit</w:t>
       </w:r>
     </w:p>
@@ -1742,11 +1649,9 @@
       </w:r>
     </w:p>
     <w:p>
-      <w:proofErr w:type="gramStart"/>
       <w:r>
         <w:t>s</w:t>
       </w:r>
-      <w:proofErr w:type="gramEnd"/>
     </w:p>
     <w:p>
       <w:pPr>
@@ -1902,14 +1807,12 @@
         </w:rPr>
         <w:t>"</w:t>
       </w:r>
-      <w:proofErr w:type="gramStart"/>
       <w:r>
         <w:rPr>
           <w:rFonts w:hint="eastAsia"/>
         </w:rPr>
         <w:t>点赞</w:t>
       </w:r>
-      <w:proofErr w:type="gramEnd"/>
       <w:r>
         <w:rPr>
           <w:rFonts w:hint="eastAsia"/>
@@ -2034,9 +1937,12 @@
           <w:numId w:val="2"/>
         </w:numPr>
         <w:ind w:firstLineChars="0"/>
-      </w:pPr>
-      <w:r>
-        <w:t>Tool tip features</w:t>
+        <w:rPr>
+          <w:rFonts w:hint="eastAsia"/>
+        </w:rPr>
+      </w:pPr>
+      <w:r>
+        <w:t>Sorting function</w:t>
       </w:r>
     </w:p>
     <w:p>
@@ -2049,16 +1955,7 @@
         <w:ind w:firstLineChars="0"/>
       </w:pPr>
       <w:r>
-        <w:t>S</w:t>
-      </w:r>
-      <w:r>
-        <w:rPr>
-          <w:rFonts w:hint="eastAsia"/>
-        </w:rPr>
-        <w:t xml:space="preserve">elect </w:t>
-      </w:r>
-      <w:r>
-        <w:t>features</w:t>
+        <w:t>Tool tip features</w:t>
       </w:r>
     </w:p>
     <w:p>
@@ -2071,7 +1968,16 @@
         <w:ind w:firstLineChars="0"/>
       </w:pPr>
       <w:r>
-        <w:t>Sorting function</w:t>
+        <w:t>S</w:t>
+      </w:r>
+      <w:r>
+        <w:rPr>
+          <w:rFonts w:hint="eastAsia"/>
+        </w:rPr>
+        <w:t xml:space="preserve">elect </w:t>
+      </w:r>
+      <w:r>
+        <w:t>features</w:t>
       </w:r>
     </w:p>
     <w:p>
@@ -2087,6 +1993,30 @@
         <w:t>Include exclude button</w:t>
       </w:r>
     </w:p>
+    <w:p>
+      <w:pPr>
+        <w:pStyle w:val="a3"/>
+        <w:numPr>
+          <w:ilvl w:val="0"/>
+          <w:numId w:val="2"/>
+        </w:numPr>
+        <w:ind w:firstLineChars="0"/>
+      </w:pPr>
+      <w:r>
+        <w:t>S</w:t>
+      </w:r>
+      <w:r>
+        <w:rPr>
+          <w:rFonts w:hint="eastAsia"/>
+        </w:rPr>
+        <w:t>e</w:t>
+      </w:r>
+      <w:r>
+        <w:t>lect field with legend</w:t>
+      </w:r>
+      <w:bookmarkStart w:id="0" w:name="_GoBack"/>
+      <w:bookmarkEnd w:id="0"/>
+    </w:p>
     <w:p/>
     <w:p>
       <w:pPr>
@@ -2132,38 +2062,12 @@
         <w:t>D3</w:t>
       </w:r>
       <w:r>
-        <w:t xml:space="preserve">, </w:t>
-      </w:r>
-      <w:proofErr w:type="spellStart"/>
-      <w:r>
-        <w:t>highgraph</w:t>
-      </w:r>
-      <w:proofErr w:type="spellEnd"/>
-      <w:r>
-        <w:t xml:space="preserve"> or </w:t>
-      </w:r>
-      <w:proofErr w:type="spellStart"/>
-      <w:r>
-        <w:t>echarts</w:t>
-      </w:r>
-      <w:proofErr w:type="spellEnd"/>
-    </w:p>
-    <w:p>
-      <w:proofErr w:type="spellStart"/>
-      <w:r>
-        <w:t>Echarts</w:t>
-      </w:r>
-      <w:proofErr w:type="spellEnd"/>
-      <w:r>
-        <w:t xml:space="preserve"> and </w:t>
-      </w:r>
-      <w:proofErr w:type="spellStart"/>
-      <w:r>
-        <w:t>highgraph</w:t>
-      </w:r>
-      <w:proofErr w:type="spellEnd"/>
-      <w:r>
-        <w:t xml:space="preserve">: use </w:t>
+        <w:t>, highgraph or echarts</w:t>
+      </w:r>
+    </w:p>
+    <w:p>
+      <w:r>
+        <w:t xml:space="preserve">Echarts and highgraph: use </w:t>
       </w:r>
       <w:r>
         <w:t xml:space="preserve">preset </w:t>
@@ -2201,6 +2105,7 @@
         <w:rPr>
           <w:b w:val="0"/>
         </w:rPr>
+        <w:lastRenderedPageBreak/>
         <w:t>Data fetching and processing</w:t>
       </w:r>
     </w:p>
@@ -2236,14 +2141,7 @@
         <w:rPr>
           <w:rFonts w:hint="eastAsia"/>
         </w:rPr>
-        <w:t>“年”“季”“月”“周”“日”</w:t>
-      </w:r>
-      <w:r>
-        <w:rPr>
-          <w:rFonts w:hint="eastAsia"/>
-        </w:rPr>
-        <w:lastRenderedPageBreak/>
-        <w:t>“时”“分”</w:t>
+        <w:t>“年”“季”“月”“周”“日”“时”“分”</w:t>
       </w:r>
       <w:r>
         <w:rPr>
@@ -2322,14 +2220,12 @@
         </w:rPr>
         <w:t>,</w:t>
       </w:r>
-      <w:proofErr w:type="gramStart"/>
       <w:r>
         <w:rPr>
           <w:rFonts w:hint="eastAsia"/>
         </w:rPr>
         <w:t>点赞</w:t>
       </w:r>
-      <w:proofErr w:type="gramEnd"/>
       <w:r>
         <w:t xml:space="preserve">} </w:t>
       </w:r>
@@ -2484,14 +2380,12 @@
         </w:rPr>
         <w:t>,</w:t>
       </w:r>
-      <w:proofErr w:type="gramStart"/>
       <w:r>
         <w:rPr>
           <w:rFonts w:hint="eastAsia"/>
         </w:rPr>
         <w:t>点赞</w:t>
       </w:r>
-      <w:proofErr w:type="gramEnd"/>
       <w:r>
         <w:t>}</w:t>
       </w:r>
@@ -2554,11 +2448,9 @@
       <w:r>
         <w:t xml:space="preserve">sum of </w:t>
       </w:r>
-      <w:proofErr w:type="gramStart"/>
       <w:r>
         <w:t>点赞</w:t>
       </w:r>
-      <w:proofErr w:type="gramEnd"/>
       <w:r>
         <w:t>}</w:t>
       </w:r>
@@ -2640,14 +2532,12 @@
         </w:rPr>
         <w:t>"</w:t>
       </w:r>
-      <w:proofErr w:type="gramStart"/>
       <w:r>
         <w:rPr>
           <w:rFonts w:hint="eastAsia"/>
         </w:rPr>
         <w:t>点赞</w:t>
       </w:r>
-      <w:proofErr w:type="gramEnd"/>
       <w:r>
         <w:rPr>
           <w:rFonts w:hint="eastAsia"/>
@@ -2737,14 +2627,12 @@
         </w:rPr>
         <w:t>,</w:t>
       </w:r>
-      <w:proofErr w:type="gramStart"/>
       <w:r>
         <w:rPr>
           <w:rFonts w:hint="eastAsia"/>
         </w:rPr>
         <w:t>点赞</w:t>
       </w:r>
-      <w:proofErr w:type="gramEnd"/>
       <w:r>
         <w:t xml:space="preserve">} </w:t>
       </w:r>
@@ -2787,60 +2675,121 @@
         <w:rPr>
           <w:rFonts w:hint="eastAsia"/>
         </w:rPr>
-        <w:t>回复，转发，</w:t>
-      </w:r>
-      <w:proofErr w:type="gramStart"/>
+        <w:t>回复，转发，点赞</w:t>
+      </w:r>
+      <w:r>
+        <w:t>}</w:t>
+      </w:r>
+    </w:p>
+    <w:p>
+      <w:r>
+        <w:t>ascending and descending order</w:t>
+      </w:r>
+    </w:p>
+    <w:p/>
+    <w:p>
+      <w:r>
+        <w:t xml:space="preserve">For graph4: </w:t>
+      </w:r>
+      <w:r>
+        <w:t>get sum of activities</w:t>
+      </w:r>
+      <w:r>
+        <w:t xml:space="preserve"> for each </w:t>
+      </w:r>
+      <w:r>
+        <w:rPr>
+          <w:rFonts w:hint="eastAsia"/>
+        </w:rPr>
+        <w:t>i</w:t>
+      </w:r>
+      <w:r>
+        <w:t>tem</w:t>
+      </w:r>
+      <w:r>
+        <w:rPr>
+          <w:rFonts w:hint="eastAsia"/>
+        </w:rPr>
+        <w:t>, sort the data according to the sum of activity</w:t>
+      </w:r>
+    </w:p>
+    <w:p>
+      <w:r>
+        <w:t>Turn{</w:t>
+      </w:r>
+      <w:r>
+        <w:rPr>
+          <w:rFonts w:hint="eastAsia"/>
+        </w:rPr>
+        <w:t>时间</w:t>
+      </w:r>
+      <w:r>
+        <w:rPr>
+          <w:rFonts w:hint="eastAsia"/>
+        </w:rPr>
+        <w:t>,Twitter ID,</w:t>
+      </w:r>
+      <w:r>
+        <w:rPr>
+          <w:rFonts w:hint="eastAsia"/>
+        </w:rPr>
+        <w:t>用户名</w:t>
+      </w:r>
+      <w:r>
+        <w:rPr>
+          <w:rFonts w:hint="eastAsia"/>
+        </w:rPr>
+        <w:t>,</w:t>
+      </w:r>
+      <w:r>
+        <w:rPr>
+          <w:rFonts w:hint="eastAsia"/>
+        </w:rPr>
+        <w:t>正文</w:t>
+      </w:r>
+      <w:r>
+        <w:rPr>
+          <w:rFonts w:hint="eastAsia"/>
+        </w:rPr>
+        <w:t>,</w:t>
+      </w:r>
+      <w:r>
+        <w:rPr>
+          <w:rFonts w:hint="eastAsia"/>
+        </w:rPr>
+        <w:t>回复</w:t>
+      </w:r>
+      <w:r>
+        <w:rPr>
+          <w:rFonts w:hint="eastAsia"/>
+        </w:rPr>
+        <w:t>,</w:t>
+      </w:r>
+      <w:r>
+        <w:rPr>
+          <w:rFonts w:hint="eastAsia"/>
+        </w:rPr>
+        <w:t>转发</w:t>
+      </w:r>
+      <w:r>
+        <w:rPr>
+          <w:rFonts w:hint="eastAsia"/>
+        </w:rPr>
+        <w:t>,</w:t>
+      </w:r>
       <w:r>
         <w:rPr>
           <w:rFonts w:hint="eastAsia"/>
         </w:rPr>
         <w:t>点赞</w:t>
       </w:r>
-      <w:proofErr w:type="gramEnd"/>
       <w:r>
         <w:t>}</w:t>
       </w:r>
     </w:p>
     <w:p>
-      <w:proofErr w:type="gramStart"/>
-      <w:r>
-        <w:t>ascending</w:t>
-      </w:r>
-      <w:proofErr w:type="gramEnd"/>
-      <w:r>
-        <w:t xml:space="preserve"> and descending order</w:t>
-      </w:r>
-    </w:p>
-    <w:p/>
-    <w:p>
-      <w:r>
-        <w:t xml:space="preserve">For graph4: </w:t>
-      </w:r>
-      <w:r>
-        <w:t>get sum of activities</w:t>
-      </w:r>
-      <w:r>
-        <w:t xml:space="preserve"> for each </w:t>
-      </w:r>
-      <w:r>
-        <w:rPr>
-          <w:rFonts w:hint="eastAsia"/>
-        </w:rPr>
-        <w:t>i</w:t>
-      </w:r>
-      <w:r>
-        <w:t>tem</w:t>
-      </w:r>
-      <w:r>
-        <w:rPr>
-          <w:rFonts w:hint="eastAsia"/>
-        </w:rPr>
-        <w:t>, sort the data according to the sum of activity</w:t>
-      </w:r>
-    </w:p>
-    <w:p>
-      <w:r>
-        <w:t>Turn{</w:t>
+      <w:r>
+        <w:t>Into {</w:t>
       </w:r>
       <w:r>
         <w:rPr>
@@ -2902,90 +2851,12 @@
         </w:rPr>
         <w:t>,</w:t>
       </w:r>
-      <w:proofErr w:type="gramStart"/>
       <w:r>
         <w:rPr>
           <w:rFonts w:hint="eastAsia"/>
         </w:rPr>
         <w:t>点赞</w:t>
       </w:r>
-      <w:proofErr w:type="gramEnd"/>
-      <w:r>
-        <w:t>}</w:t>
-      </w:r>
-    </w:p>
-    <w:p>
-      <w:r>
-        <w:t>Into {</w:t>
-      </w:r>
-      <w:r>
-        <w:rPr>
-          <w:rFonts w:hint="eastAsia"/>
-        </w:rPr>
-        <w:t>时间</w:t>
-      </w:r>
-      <w:r>
-        <w:rPr>
-          <w:rFonts w:hint="eastAsia"/>
-        </w:rPr>
-        <w:t>,Twitter ID,</w:t>
-      </w:r>
-      <w:r>
-        <w:rPr>
-          <w:rFonts w:hint="eastAsia"/>
-        </w:rPr>
-        <w:t>用户名</w:t>
-      </w:r>
-      <w:r>
-        <w:rPr>
-          <w:rFonts w:hint="eastAsia"/>
-        </w:rPr>
-        <w:t>,</w:t>
-      </w:r>
-      <w:r>
-        <w:rPr>
-          <w:rFonts w:hint="eastAsia"/>
-        </w:rPr>
-        <w:t>正文</w:t>
-      </w:r>
-      <w:r>
-        <w:rPr>
-          <w:rFonts w:hint="eastAsia"/>
-        </w:rPr>
-        <w:t>,</w:t>
-      </w:r>
-      <w:r>
-        <w:rPr>
-          <w:rFonts w:hint="eastAsia"/>
-        </w:rPr>
-        <w:t>回复</w:t>
-      </w:r>
-      <w:r>
-        <w:rPr>
-          <w:rFonts w:hint="eastAsia"/>
-        </w:rPr>
-        <w:t>,</w:t>
-      </w:r>
-      <w:r>
-        <w:rPr>
-          <w:rFonts w:hint="eastAsia"/>
-        </w:rPr>
-        <w:t>转发</w:t>
-      </w:r>
-      <w:r>
-        <w:rPr>
-          <w:rFonts w:hint="eastAsia"/>
-        </w:rPr>
-        <w:t>,</w:t>
-      </w:r>
-      <w:proofErr w:type="gramStart"/>
-      <w:r>
-        <w:rPr>
-          <w:rFonts w:hint="eastAsia"/>
-        </w:rPr>
-        <w:t>点赞</w:t>
-      </w:r>
-      <w:proofErr w:type="gramEnd"/>
       <w:r>
         <w:t>}</w:t>
       </w:r>
@@ -3020,14 +2891,12 @@
           <w:rFonts w:hint="eastAsia"/>
         </w:rPr>
       </w:pPr>
-      <w:proofErr w:type="gramStart"/>
       <w:r>
         <w:rPr>
           <w:rFonts w:hint="eastAsia"/>
         </w:rPr>
         <w:t>chart</w:t>
       </w:r>
-      <w:proofErr w:type="gramEnd"/>
     </w:p>
     <w:p>
       <w:pPr>

</xml_diff>

<commit_message>
adjusted label display for bar charts
</commit_message>
<xml_diff>
--- a/project plan.docx
+++ b/project plan.docx
@@ -204,7 +204,7 @@
           <v:shape id="_x0000_i1025" type="#_x0000_t75" style="width:414.6pt;height:270.6pt" o:ole="">
             <v:imagedata r:id="rId5" o:title=""/>
           </v:shape>
-          <o:OLEObject Type="Embed" ProgID="Visio.Drawing.15" ShapeID="_x0000_i1025" DrawAspect="Content" ObjectID="_1578405101" r:id="rId6"/>
+          <o:OLEObject Type="Embed" ProgID="Visio.Drawing.15" ShapeID="_x0000_i1025" DrawAspect="Content" ObjectID="_1578683430" r:id="rId6"/>
         </w:object>
       </w:r>
     </w:p>
@@ -1937,9 +1937,6 @@
           <w:numId w:val="2"/>
         </w:numPr>
         <w:ind w:firstLineChars="0"/>
-        <w:rPr>
-          <w:rFonts w:hint="eastAsia"/>
-        </w:rPr>
       </w:pPr>
       <w:r>
         <w:t>Sorting function</w:t>
@@ -2014,8 +2011,6 @@
       <w:r>
         <w:t>lect field with legend</w:t>
       </w:r>
-      <w:bookmarkStart w:id="0" w:name="_GoBack"/>
-      <w:bookmarkEnd w:id="0"/>
     </w:p>
     <w:p/>
     <w:p>
@@ -2866,44 +2861,14 @@
         <w:t>Ascending and descending order</w:t>
       </w:r>
     </w:p>
-    <w:p/>
-    <w:p>
-      <w:pPr>
-        <w:pStyle w:val="3"/>
-        <w:numPr>
-          <w:ilvl w:val="0"/>
-          <w:numId w:val="1"/>
-        </w:numPr>
-        <w:rPr>
-          <w:b w:val="0"/>
-        </w:rPr>
-      </w:pPr>
-      <w:r>
-        <w:rPr>
-          <w:b w:val="0"/>
-        </w:rPr>
-        <w:t>Events for interactive features</w:t>
-      </w:r>
-    </w:p>
-    <w:p>
-      <w:pPr>
-        <w:rPr>
-          <w:rFonts w:hint="eastAsia"/>
-        </w:rPr>
-      </w:pPr>
-      <w:r>
-        <w:rPr>
-          <w:rFonts w:hint="eastAsia"/>
-        </w:rPr>
-        <w:t>chart</w:t>
-      </w:r>
-    </w:p>
-    <w:p>
-      <w:pPr>
-        <w:rPr>
-          <w:rFonts w:hint="eastAsia"/>
-        </w:rPr>
-      </w:pPr>
+    <w:p>
+      <w:pPr>
+        <w:rPr>
+          <w:rFonts w:hint="eastAsia"/>
+        </w:rPr>
+      </w:pPr>
+      <w:bookmarkStart w:id="0" w:name="_GoBack"/>
+      <w:bookmarkEnd w:id="0"/>
     </w:p>
     <w:sectPr>
       <w:pgSz w:w="11906" w:h="16838"/>

</xml_diff>